<commit_message>
I updated it with the mountain bike code
</commit_message>
<xml_diff>
--- a/In-Class Activity 04 (Classes and UML)/BrandonMukeshSaulAInclassassignment4UML.docx
+++ b/In-Class Activity 04 (Classes and UML)/BrandonMukeshSaulAInclassassignment4UML.docx
@@ -4910,10 +4910,29 @@
       </w:pPr>
       <w:r>
         <w:object w:dxaOrig="11415" w:dyaOrig="2610" w14:anchorId="4D6538D4">
+          <v:shapetype id="_x0000_t75" coordsize="21600,21600" o:spt="75" o:preferrelative="t" path="m@4@5l@4@11@9@11@9@5xe" filled="f" stroked="f">
+            <v:stroke joinstyle="miter"/>
+            <v:formulas>
+              <v:f eqn="if lineDrawn pixelLineWidth 0"/>
+              <v:f eqn="sum @0 1 0"/>
+              <v:f eqn="sum 0 0 @1"/>
+              <v:f eqn="prod @2 1 2"/>
+              <v:f eqn="prod @3 21600 pixelWidth"/>
+              <v:f eqn="prod @3 21600 pixelHeight"/>
+              <v:f eqn="sum @0 0 1"/>
+              <v:f eqn="prod @6 1 2"/>
+              <v:f eqn="prod @7 21600 pixelWidth"/>
+              <v:f eqn="sum @8 21600 0"/>
+              <v:f eqn="prod @7 21600 pixelHeight"/>
+              <v:f eqn="sum @10 21600 0"/>
+            </v:formulas>
+            <v:path o:extrusionok="f" gradientshapeok="t" o:connecttype="rect"/>
+            <o:lock v:ext="edit" aspectratio="t"/>
+          </v:shapetype>
           <v:shape id="_x0000_i1025" type="#_x0000_t75" style="width:512.55pt;height:117.05pt" o:ole="">
             <v:imagedata r:id="rId10" o:title=""/>
           </v:shape>
-          <o:OLEObject Type="Embed" ProgID="Visio.Drawing.15" ShapeID="_x0000_i1025" DrawAspect="Content" ObjectID="_1802093396" r:id="rId11"/>
+          <o:OLEObject Type="Embed" ProgID="Visio.Drawing.15" ShapeID="_x0000_i1025" DrawAspect="Content" ObjectID="_1802093749" r:id="rId11"/>
         </w:object>
       </w:r>
     </w:p>
@@ -5027,7 +5046,7 @@
           <v:shape id="_x0000_i1026" type="#_x0000_t75" style="width:43.2pt;height:15pt" o:ole="">
             <v:imagedata r:id="rId12" o:title=""/>
           </v:shape>
-          <o:OLEObject Type="Embed" ProgID="Visio.Drawing.15" ShapeID="_x0000_i1026" DrawAspect="Content" ObjectID="_1802093397" r:id="rId13"/>
+          <o:OLEObject Type="Embed" ProgID="Visio.Drawing.15" ShapeID="_x0000_i1026" DrawAspect="Content" ObjectID="_1802093750" r:id="rId13"/>
         </w:object>
       </w:r>
       <w:r>
@@ -7431,20 +7450,6 @@
         <w:autoSpaceDN/>
         <w:ind w:left="2160"/>
         <w:rPr>
-          <w:rFonts w:ascii="Courier New" w:eastAsia="Times New Roman" w:hAnsi="Courier New" w:cs="Courier New"/>
-          <w:sz w:val="20"/>
-          <w:szCs w:val="20"/>
-          <w:lang w:eastAsia="zh-CN"/>
-        </w:rPr>
-      </w:pPr>
-    </w:p>
-    <w:p>
-      <w:pPr>
-        <w:widowControl/>
-        <w:autoSpaceDE/>
-        <w:autoSpaceDN/>
-        <w:ind w:left="2160"/>
-        <w:rPr>
           <w:rFonts w:ascii="Consolas" w:eastAsia="Times New Roman" w:hAnsi="Consolas" w:cs="Times New Roman"/>
           <w:sz w:val="24"/>
           <w:szCs w:val="24"/>
@@ -7462,17 +7467,9 @@
         <mc:AlternateContent>
           <mc:Choice Requires="wps">
             <w:drawing>
-              <wp:anchor distT="45720" distB="45720" distL="114300" distR="114300" simplePos="0" relativeHeight="251663872" behindDoc="0" locked="0" layoutInCell="1" allowOverlap="1" wp14:anchorId="011445C9" wp14:editId="074D5DF1">
-                <wp:simplePos x="0" y="0"/>
-                <wp:positionH relativeFrom="margin">
-                  <wp:align>left</wp:align>
-                </wp:positionH>
-                <wp:positionV relativeFrom="paragraph">
-                  <wp:posOffset>106680</wp:posOffset>
-                </wp:positionV>
+              <wp:inline distT="0" distB="0" distL="0" distR="0" wp14:anchorId="011445C9" wp14:editId="1F9F370A">
                 <wp:extent cx="2360930" cy="1404620"/>
-                <wp:effectExtent l="0" t="0" r="22860" b="22225"/>
-                <wp:wrapSquare wrapText="bothSides"/>
+                <wp:effectExtent l="0" t="0" r="20320" b="26670"/>
                 <wp:docPr id="940583652" name="Text Box 2"/>
                 <wp:cNvGraphicFramePr>
                   <a:graphicFrameLocks xmlns:a="http://schemas.openxmlformats.org/drawingml/2006/main"/>
@@ -7531,36 +7528,1084 @@
                     </wps:wsp>
                   </a:graphicData>
                 </a:graphic>
+              </wp:inline>
+            </w:drawing>
+          </mc:Choice>
+          <mc:Fallback>
+            <w:pict>
+              <v:shapetype w14:anchorId="011445C9" id="_x0000_t202" coordsize="21600,21600" o:spt="202" path="m,l,21600r21600,l21600,xe">
+                <v:stroke joinstyle="miter"/>
+                <v:path gradientshapeok="t" o:connecttype="rect"/>
+              </v:shapetype>
+              <v:shape id="Text Box 2" o:spid="_x0000_s1031" type="#_x0000_t202" style="width:185.9pt;height:110.6pt;visibility:visible;mso-wrap-style:square;mso-left-percent:-10001;mso-top-percent:-10001;mso-position-horizontal:absolute;mso-position-horizontal-relative:char;mso-position-vertical:absolute;mso-position-vertical-relative:line;mso-left-percent:-10001;mso-top-percent:-10001;v-text-anchor:top" o:gfxdata="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">
+                <v:textbox style="mso-fit-shape-to-text:t">
+                  <w:txbxContent>
+                    <w:p>
+                      <w:r>
+                        <w:t xml:space="preserve">The output return would be since </w:t>
+                      </w:r>
+                      <w:proofErr w:type="gramStart"/>
+                      <w:r>
+                        <w:t>their</w:t>
+                      </w:r>
+                      <w:proofErr w:type="gramEnd"/>
+                      <w:r>
+                        <w:t xml:space="preserve"> isn’t really any text</w:t>
+                      </w:r>
+                    </w:p>
+                    <w:p>
+                      <w:r>
+                        <w:t>3 100 seat height is 25”</w:t>
+                      </w:r>
+                    </w:p>
+                  </w:txbxContent>
+                </v:textbox>
+                <w10:anchorlock/>
+              </v:shape>
+            </w:pict>
+          </mc:Fallback>
+        </mc:AlternateContent>
+      </w:r>
+    </w:p>
+    <w:p>
+      <w:pPr>
+        <w:widowControl/>
+        <w:autoSpaceDE/>
+        <w:autoSpaceDN/>
+        <w:ind w:left="2160"/>
+        <w:rPr>
+          <w:rFonts w:ascii="Consolas" w:eastAsia="Times New Roman" w:hAnsi="Consolas" w:cs="Times New Roman"/>
+          <w:sz w:val="24"/>
+          <w:szCs w:val="24"/>
+          <w:lang w:eastAsia="zh-CN"/>
+        </w:rPr>
+      </w:pPr>
+    </w:p>
+    <w:p>
+      <w:pPr>
+        <w:widowControl/>
+        <w:autoSpaceDE/>
+        <w:autoSpaceDN/>
+        <w:ind w:left="2160"/>
+        <w:rPr>
+          <w:rFonts w:ascii="Consolas" w:eastAsia="Times New Roman" w:hAnsi="Consolas" w:cs="Times New Roman"/>
+          <w:sz w:val="24"/>
+          <w:szCs w:val="24"/>
+          <w:lang w:eastAsia="zh-CN"/>
+        </w:rPr>
+      </w:pPr>
+    </w:p>
+    <w:p>
+      <w:pPr>
+        <w:widowControl/>
+        <w:autoSpaceDE/>
+        <w:autoSpaceDN/>
+        <w:ind w:left="2160"/>
+        <w:rPr>
+          <w:rFonts w:ascii="Consolas" w:eastAsia="Times New Roman" w:hAnsi="Consolas" w:cs="Times New Roman"/>
+          <w:sz w:val="24"/>
+          <w:szCs w:val="24"/>
+          <w:lang w:eastAsia="zh-CN"/>
+        </w:rPr>
+      </w:pPr>
+    </w:p>
+    <w:p>
+      <w:pPr>
+        <w:widowControl/>
+        <w:autoSpaceDE/>
+        <w:autoSpaceDN/>
+        <w:ind w:left="2160"/>
+        <w:rPr>
+          <w:rFonts w:ascii="Consolas" w:eastAsia="Times New Roman" w:hAnsi="Consolas" w:cs="Times New Roman"/>
+          <w:sz w:val="24"/>
+          <w:szCs w:val="24"/>
+          <w:lang w:eastAsia="zh-CN"/>
+        </w:rPr>
+      </w:pPr>
+    </w:p>
+    <w:p>
+      <w:pPr>
+        <w:widowControl/>
+        <w:autoSpaceDE/>
+        <w:autoSpaceDN/>
+        <w:ind w:left="2160"/>
+        <w:rPr>
+          <w:rFonts w:ascii="Consolas" w:eastAsia="Times New Roman" w:hAnsi="Consolas" w:cs="Times New Roman"/>
+          <w:sz w:val="24"/>
+          <w:szCs w:val="24"/>
+          <w:lang w:eastAsia="zh-CN"/>
+        </w:rPr>
+      </w:pPr>
+    </w:p>
+    <w:p>
+      <w:pPr>
+        <w:widowControl/>
+        <w:autoSpaceDE/>
+        <w:autoSpaceDN/>
+        <w:ind w:left="2160"/>
+        <w:rPr>
+          <w:rFonts w:ascii="Consolas" w:eastAsia="Times New Roman" w:hAnsi="Consolas" w:cs="Times New Roman"/>
+          <w:sz w:val="24"/>
+          <w:szCs w:val="24"/>
+          <w:lang w:eastAsia="zh-CN"/>
+        </w:rPr>
+      </w:pPr>
+    </w:p>
+    <w:p>
+      <w:pPr>
+        <w:widowControl/>
+        <w:autoSpaceDE/>
+        <w:autoSpaceDN/>
+        <w:ind w:left="2160"/>
+        <w:rPr>
+          <w:rFonts w:ascii="Consolas" w:eastAsia="Times New Roman" w:hAnsi="Consolas" w:cs="Times New Roman"/>
+          <w:sz w:val="24"/>
+          <w:szCs w:val="24"/>
+          <w:lang w:eastAsia="zh-CN"/>
+        </w:rPr>
+      </w:pPr>
+      <w:r>
+        <w:rPr>
+          <w:rFonts w:ascii="Consolas" w:eastAsia="Times New Roman" w:hAnsi="Consolas" w:cs="Times New Roman"/>
+          <w:noProof/>
+          <w:sz w:val="24"/>
+          <w:szCs w:val="24"/>
+          <w:lang w:eastAsia="zh-CN"/>
+        </w:rPr>
+        <w:lastRenderedPageBreak/>
+        <mc:AlternateContent>
+          <mc:Choice Requires="wps">
+            <w:drawing>
+              <wp:anchor distT="45720" distB="45720" distL="114300" distR="114300" simplePos="0" relativeHeight="251663872" behindDoc="0" locked="0" layoutInCell="1" allowOverlap="1" wp14:anchorId="4604C895" wp14:editId="004DFE92">
+                <wp:simplePos x="0" y="0"/>
+                <wp:positionH relativeFrom="margin">
+                  <wp:align>left</wp:align>
+                </wp:positionH>
+                <wp:positionV relativeFrom="paragraph">
+                  <wp:posOffset>149860</wp:posOffset>
+                </wp:positionV>
+                <wp:extent cx="6195060" cy="8732520"/>
+                <wp:effectExtent l="0" t="0" r="15240" b="11430"/>
+                <wp:wrapSquare wrapText="bothSides"/>
+                <wp:docPr id="1950499833" name="Text Box 2"/>
+                <wp:cNvGraphicFramePr>
+                  <a:graphicFrameLocks xmlns:a="http://schemas.openxmlformats.org/drawingml/2006/main"/>
+                </wp:cNvGraphicFramePr>
+                <a:graphic xmlns:a="http://schemas.openxmlformats.org/drawingml/2006/main">
+                  <a:graphicData uri="http://schemas.microsoft.com/office/word/2010/wordprocessingShape">
+                    <wps:wsp>
+                      <wps:cNvSpPr txBox="1">
+                        <a:spLocks noChangeArrowheads="1"/>
+                      </wps:cNvSpPr>
+                      <wps:spPr bwMode="auto">
+                        <a:xfrm>
+                          <a:off x="0" y="0"/>
+                          <a:ext cx="6195060" cy="8732520"/>
+                        </a:xfrm>
+                        <a:prstGeom prst="rect">
+                          <a:avLst/>
+                        </a:prstGeom>
+                        <a:solidFill>
+                          <a:schemeClr val="accent5">
+                            <a:lumMod val="20000"/>
+                            <a:lumOff val="80000"/>
+                          </a:schemeClr>
+                        </a:solidFill>
+                        <a:ln w="9525">
+                          <a:solidFill>
+                            <a:srgbClr val="000000"/>
+                          </a:solidFill>
+                          <a:miter lim="800000"/>
+                          <a:headEnd/>
+                          <a:tailEnd/>
+                        </a:ln>
+                      </wps:spPr>
+                      <wps:txbx>
+                        <w:txbxContent>
+                          <w:p>
+                            <w:r>
+                              <w:t>// Bicycle.java (Superclass)</w:t>
+                            </w:r>
+                          </w:p>
+                          <w:p>
+                            <w:r>
+                              <w:t>public class Bicycle {</w:t>
+                            </w:r>
+                          </w:p>
+                          <w:p>
+                            <w:r>
+                              <w:t xml:space="preserve">    private int gear;</w:t>
+                            </w:r>
+                          </w:p>
+                          <w:p>
+                            <w:r>
+                              <w:t xml:space="preserve">    private int speed;</w:t>
+                            </w:r>
+                          </w:p>
+                          <w:p/>
+                          <w:p>
+                            <w:r>
+                              <w:t xml:space="preserve">    // Constructor</w:t>
+                            </w:r>
+                          </w:p>
+                          <w:p>
+                            <w:r>
+                              <w:t xml:space="preserve">    public Bicycle(int gear, int speed) {</w:t>
+                            </w:r>
+                          </w:p>
+                          <w:p>
+                            <w:r>
+                              <w:t xml:space="preserve">        </w:t>
+                            </w:r>
+                            <w:proofErr w:type="spellStart"/>
+                            <w:r>
+                              <w:t>this.gear</w:t>
+                            </w:r>
+                            <w:proofErr w:type="spellEnd"/>
+                            <w:r>
+                              <w:t xml:space="preserve"> = gear;</w:t>
+                            </w:r>
+                          </w:p>
+                          <w:p>
+                            <w:r>
+                              <w:t xml:space="preserve">        </w:t>
+                            </w:r>
+                            <w:proofErr w:type="spellStart"/>
+                            <w:r>
+                              <w:t>this.speed</w:t>
+                            </w:r>
+                            <w:proofErr w:type="spellEnd"/>
+                            <w:r>
+                              <w:t xml:space="preserve"> = speed;</w:t>
+                            </w:r>
+                          </w:p>
+                          <w:p>
+                            <w:r>
+                              <w:t xml:space="preserve">    }</w:t>
+                            </w:r>
+                          </w:p>
+                          <w:p>
+                            <w:r>
+                              <w:t xml:space="preserve">    // Default </w:t>
+                            </w:r>
+                            <w:proofErr w:type="spellStart"/>
+                            <w:r>
+                              <w:t>toString</w:t>
+                            </w:r>
+                            <w:proofErr w:type="spellEnd"/>
+                            <w:r>
+                              <w:t xml:space="preserve"> for Bicycle</w:t>
+                            </w:r>
+                          </w:p>
+                          <w:p>
+                            <w:r>
+                              <w:t xml:space="preserve">    public String </w:t>
+                            </w:r>
+                            <w:proofErr w:type="spellStart"/>
+                            <w:r>
+                              <w:t>toString</w:t>
+                            </w:r>
+                            <w:proofErr w:type="spellEnd"/>
+                            <w:r>
+                              <w:t>() {</w:t>
+                            </w:r>
+                          </w:p>
+                          <w:p>
+                            <w:r>
+                              <w:t xml:space="preserve">        return "Gear: " + gear + ", Speed: " + speed;</w:t>
+                            </w:r>
+                          </w:p>
+                          <w:p>
+                            <w:r>
+                              <w:t xml:space="preserve">    }</w:t>
+                            </w:r>
+                          </w:p>
+                          <w:p>
+                            <w:r>
+                              <w:t>}</w:t>
+                            </w:r>
+                          </w:p>
+                          <w:p/>
+                          <w:p>
+                            <w:r>
+                              <w:t>// MountainBike.java (Subclass)</w:t>
+                            </w:r>
+                          </w:p>
+                          <w:p>
+                            <w:r>
+                              <w:t xml:space="preserve">public class </w:t>
+                            </w:r>
+                            <w:proofErr w:type="spellStart"/>
+                            <w:r>
+                              <w:t>MountainBike</w:t>
+                            </w:r>
+                            <w:proofErr w:type="spellEnd"/>
+                            <w:r>
+                              <w:t xml:space="preserve"> extends Bicycle {</w:t>
+                            </w:r>
+                          </w:p>
+                          <w:p>
+                            <w:r>
+                              <w:t xml:space="preserve">    private int </w:t>
+                            </w:r>
+                            <w:proofErr w:type="spellStart"/>
+                            <w:r>
+                              <w:t>seatHeight</w:t>
+                            </w:r>
+                            <w:proofErr w:type="spellEnd"/>
+                            <w:r>
+                              <w:t>;</w:t>
+                            </w:r>
+                          </w:p>
+                          <w:p>
+                            <w:r>
+                              <w:t xml:space="preserve">    private int </w:t>
+                            </w:r>
+                            <w:proofErr w:type="spellStart"/>
+                            <w:r>
+                              <w:t>startHeight</w:t>
+                            </w:r>
+                            <w:proofErr w:type="spellEnd"/>
+                            <w:r>
+                              <w:t>;</w:t>
+                            </w:r>
+                          </w:p>
+                          <w:p/>
+                          <w:p>
+                            <w:r>
+                              <w:t xml:space="preserve">    // Constructor</w:t>
+                            </w:r>
+                          </w:p>
+                          <w:p>
+                            <w:r>
+                              <w:t xml:space="preserve">    public </w:t>
+                            </w:r>
+                            <w:proofErr w:type="spellStart"/>
+                            <w:r>
+                              <w:t>MountainBike</w:t>
+                            </w:r>
+                            <w:proofErr w:type="spellEnd"/>
+                            <w:r>
+                              <w:t xml:space="preserve">(int gear, int speed, int </w:t>
+                            </w:r>
+                            <w:proofErr w:type="spellStart"/>
+                            <w:r>
+                              <w:t>startHeight</w:t>
+                            </w:r>
+                            <w:proofErr w:type="spellEnd"/>
+                            <w:r>
+                              <w:t>) {</w:t>
+                            </w:r>
+                          </w:p>
+                          <w:p>
+                            <w:r>
+                              <w:t xml:space="preserve">        super(gear, speed); // Call the Bicycle constructor</w:t>
+                            </w:r>
+                          </w:p>
+                          <w:p>
+                            <w:r>
+                              <w:t xml:space="preserve">        </w:t>
+                            </w:r>
+                            <w:proofErr w:type="spellStart"/>
+                            <w:r>
+                              <w:t>this.seatHeight</w:t>
+                            </w:r>
+                            <w:proofErr w:type="spellEnd"/>
+                            <w:r>
+                              <w:t xml:space="preserve"> = </w:t>
+                            </w:r>
+                            <w:proofErr w:type="spellStart"/>
+                            <w:r>
+                              <w:t>startHeight</w:t>
+                            </w:r>
+                            <w:proofErr w:type="spellEnd"/>
+                            <w:r>
+                              <w:t>;</w:t>
+                            </w:r>
+                          </w:p>
+                          <w:p>
+                            <w:r>
+                              <w:t xml:space="preserve">        </w:t>
+                            </w:r>
+                            <w:proofErr w:type="spellStart"/>
+                            <w:r>
+                              <w:t>this.startHeight</w:t>
+                            </w:r>
+                            <w:proofErr w:type="spellEnd"/>
+                            <w:r>
+                              <w:t xml:space="preserve"> = </w:t>
+                            </w:r>
+                            <w:proofErr w:type="spellStart"/>
+                            <w:r>
+                              <w:t>startHeight</w:t>
+                            </w:r>
+                            <w:proofErr w:type="spellEnd"/>
+                            <w:r>
+                              <w:t>;</w:t>
+                            </w:r>
+                          </w:p>
+                          <w:p>
+                            <w:r>
+                              <w:t xml:space="preserve">    }</w:t>
+                            </w:r>
+                          </w:p>
+                          <w:p/>
+                          <w:p>
+                            <w:r>
+                              <w:t xml:space="preserve">    // Method to update </w:t>
+                            </w:r>
+                            <w:proofErr w:type="spellStart"/>
+                            <w:r>
+                              <w:t>seatHeight</w:t>
+                            </w:r>
+                            <w:proofErr w:type="spellEnd"/>
+                          </w:p>
+                          <w:p>
+                            <w:r>
+                              <w:t xml:space="preserve">    public void </w:t>
+                            </w:r>
+                            <w:proofErr w:type="spellStart"/>
+                            <w:r>
+                              <w:t>setHeight</w:t>
+                            </w:r>
+                            <w:proofErr w:type="spellEnd"/>
+                            <w:r>
+                              <w:t xml:space="preserve">(int </w:t>
+                            </w:r>
+                            <w:proofErr w:type="spellStart"/>
+                            <w:r>
+                              <w:t>newValue</w:t>
+                            </w:r>
+                            <w:proofErr w:type="spellEnd"/>
+                            <w:r>
+                              <w:t>) {</w:t>
+                            </w:r>
+                          </w:p>
+                          <w:p>
+                            <w:r>
+                              <w:t xml:space="preserve">        </w:t>
+                            </w:r>
+                            <w:proofErr w:type="spellStart"/>
+                            <w:r>
+                              <w:t>this.seatHeight</w:t>
+                            </w:r>
+                            <w:proofErr w:type="spellEnd"/>
+                            <w:r>
+                              <w:t xml:space="preserve"> = </w:t>
+                            </w:r>
+                            <w:proofErr w:type="spellStart"/>
+                            <w:r>
+                              <w:t>newValue</w:t>
+                            </w:r>
+                            <w:proofErr w:type="spellEnd"/>
+                            <w:r>
+                              <w:t>;</w:t>
+                            </w:r>
+                          </w:p>
+                          <w:p>
+                            <w:r>
+                              <w:t xml:space="preserve">    }</w:t>
+                            </w:r>
+                          </w:p>
+                          <w:p/>
+                          <w:p>
+                            <w:r>
+                              <w:t xml:space="preserve">    // </w:t>
+                            </w:r>
+                            <w:proofErr w:type="spellStart"/>
+                            <w:r>
+                              <w:t>toString</w:t>
+                            </w:r>
+                            <w:proofErr w:type="spellEnd"/>
+                            <w:r>
+                              <w:t xml:space="preserve"> method as specified</w:t>
+                            </w:r>
+                          </w:p>
+                          <w:p>
+                            <w:r>
+                              <w:t xml:space="preserve">    public String </w:t>
+                            </w:r>
+                            <w:proofErr w:type="spellStart"/>
+                            <w:r>
+                              <w:t>toString</w:t>
+                            </w:r>
+                            <w:proofErr w:type="spellEnd"/>
+                            <w:r>
+                              <w:t>() {</w:t>
+                            </w:r>
+                          </w:p>
+                          <w:p>
+                            <w:r>
+                              <w:t xml:space="preserve">        return (</w:t>
+                            </w:r>
+                            <w:proofErr w:type="spellStart"/>
+                            <w:r>
+                              <w:t>super.toString</w:t>
+                            </w:r>
+                            <w:proofErr w:type="spellEnd"/>
+                            <w:r>
+                              <w:t xml:space="preserve">() + </w:t>
+                            </w:r>
+                          </w:p>
+                          <w:p>
+                            <w:r>
+                              <w:t xml:space="preserve">                "\</w:t>
+                            </w:r>
+                            <w:proofErr w:type="spellStart"/>
+                            <w:r>
+                              <w:t>nseat</w:t>
+                            </w:r>
+                            <w:proofErr w:type="spellEnd"/>
+                            <w:r>
+                              <w:t xml:space="preserve"> height is " + </w:t>
+                            </w:r>
+                            <w:proofErr w:type="spellStart"/>
+                            <w:r>
+                              <w:t>seatHeight</w:t>
+                            </w:r>
+                            <w:proofErr w:type="spellEnd"/>
+                            <w:r>
+                              <w:t>);</w:t>
+                            </w:r>
+                          </w:p>
+                          <w:p>
+                            <w:r>
+                              <w:t xml:space="preserve">    }</w:t>
+                            </w:r>
+                          </w:p>
+                          <w:p>
+                            <w:r>
+                              <w:t>}</w:t>
+                            </w:r>
+                          </w:p>
+                          <w:p/>
+                          <w:p>
+                            <w:r>
+                              <w:t>// Test.java (Test class)</w:t>
+                            </w:r>
+                          </w:p>
+                          <w:p>
+                            <w:r>
+                              <w:t>public class Test {</w:t>
+                            </w:r>
+                          </w:p>
+                          <w:p>
+                            <w:r>
+                              <w:t xml:space="preserve">    public static void main(String </w:t>
+                            </w:r>
+                            <w:proofErr w:type="spellStart"/>
+                            <w:r>
+                              <w:t>args</w:t>
+                            </w:r>
+                            <w:proofErr w:type="spellEnd"/>
+                            <w:r>
+                              <w:t>[]) {</w:t>
+                            </w:r>
+                          </w:p>
+                          <w:p>
+                            <w:r>
+                              <w:t xml:space="preserve">        </w:t>
+                            </w:r>
+                            <w:proofErr w:type="spellStart"/>
+                            <w:r>
+                              <w:t>MountainBike</w:t>
+                            </w:r>
+                            <w:proofErr w:type="spellEnd"/>
+                            <w:r>
+                              <w:t xml:space="preserve"> mb = new </w:t>
+                            </w:r>
+                            <w:proofErr w:type="spellStart"/>
+                            <w:r>
+                              <w:t>MountainBike</w:t>
+                            </w:r>
+                            <w:proofErr w:type="spellEnd"/>
+                            <w:r>
+                              <w:t>(3, 100, 25);</w:t>
+                            </w:r>
+                          </w:p>
+                          <w:p>
+                            <w:r>
+                              <w:t xml:space="preserve">        </w:t>
+                            </w:r>
+                            <w:proofErr w:type="spellStart"/>
+                            <w:r>
+                              <w:t>System.out.println</w:t>
+                            </w:r>
+                            <w:proofErr w:type="spellEnd"/>
+                            <w:r>
+                              <w:t>(</w:t>
+                            </w:r>
+                            <w:proofErr w:type="spellStart"/>
+                            <w:r>
+                              <w:t>mb.toString</w:t>
+                            </w:r>
+                            <w:proofErr w:type="spellEnd"/>
+                            <w:r>
+                              <w:t>());</w:t>
+                            </w:r>
+                          </w:p>
+                          <w:p>
+                            <w:r>
+                              <w:t xml:space="preserve">    }</w:t>
+                            </w:r>
+                          </w:p>
+                          <w:p>
+                            <w:r>
+                              <w:t>}</w:t>
+                            </w:r>
+                          </w:p>
+                        </w:txbxContent>
+                      </wps:txbx>
+                      <wps:bodyPr rot="0" vert="horz" wrap="square" lIns="91440" tIns="45720" rIns="91440" bIns="45720" anchor="t" anchorCtr="0">
+                        <a:noAutofit/>
+                      </wps:bodyPr>
+                    </wps:wsp>
+                  </a:graphicData>
+                </a:graphic>
                 <wp14:sizeRelH relativeFrom="margin">
-                  <wp14:pctWidth>40000</wp14:pctWidth>
+                  <wp14:pctWidth>0</wp14:pctWidth>
                 </wp14:sizeRelH>
                 <wp14:sizeRelV relativeFrom="margin">
-                  <wp14:pctHeight>20000</wp14:pctHeight>
+                  <wp14:pctHeight>0</wp14:pctHeight>
                 </wp14:sizeRelV>
               </wp:anchor>
             </w:drawing>
           </mc:Choice>
           <mc:Fallback>
             <w:pict>
-              <v:shape w14:anchorId="011445C9" id="_x0000_s1031" type="#_x0000_t202" style="position:absolute;left:0;text-align:left;margin-left:0;margin-top:8.4pt;width:185.9pt;height:110.6pt;z-index:251663872;visibility:visible;mso-wrap-style:square;mso-width-percent:400;mso-height-percent:200;mso-wrap-distance-left:9pt;mso-wrap-distance-top:3.6pt;mso-wrap-distance-right:9pt;mso-wrap-distance-bottom:3.6pt;mso-position-horizontal:left;mso-position-horizontal-relative:margin;mso-position-vertical:absolute;mso-position-vertical-relative:text;mso-width-percent:400;mso-height-percent:200;mso-width-relative:margin;mso-height-relative:margin;v-text-anchor:top" o:gfxdata="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">
-                <v:textbox style="mso-fit-shape-to-text:t">
+              <v:shape w14:anchorId="4604C895" id="_x0000_s1032" type="#_x0000_t202" style="position:absolute;left:0;text-align:left;margin-left:0;margin-top:11.8pt;width:487.8pt;height:687.6pt;z-index:251663872;visibility:visible;mso-wrap-style:square;mso-width-percent:0;mso-height-percent:0;mso-wrap-distance-left:9pt;mso-wrap-distance-top:3.6pt;mso-wrap-distance-right:9pt;mso-wrap-distance-bottom:3.6pt;mso-position-horizontal:left;mso-position-horizontal-relative:margin;mso-position-vertical:absolute;mso-position-vertical-relative:text;mso-width-percent:0;mso-height-percent:0;mso-width-relative:margin;mso-height-relative:margin;v-text-anchor:top" o:gfxdata="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" fillcolor="#daeef3 [664]">
+                <v:textbox>
                   <w:txbxContent>
                     <w:p>
                       <w:r>
-                        <w:t xml:space="preserve">The output return would be since </w:t>
-                      </w:r>
-                      <w:proofErr w:type="gramStart"/>
-                      <w:r>
-                        <w:t>their</w:t>
-                      </w:r>
-                      <w:proofErr w:type="gramEnd"/>
-                      <w:r>
-                        <w:t xml:space="preserve"> isn’t really any text</w:t>
+                        <w:t>// Bicycle.java (Superclass)</w:t>
                       </w:r>
                     </w:p>
                     <w:p>
                       <w:r>
-                        <w:t>3 100 seat height is 25”</w:t>
+                        <w:t>public class Bicycle {</w:t>
+                      </w:r>
+                    </w:p>
+                    <w:p>
+                      <w:r>
+                        <w:t xml:space="preserve">    private int gear;</w:t>
+                      </w:r>
+                    </w:p>
+                    <w:p>
+                      <w:r>
+                        <w:t xml:space="preserve">    private int speed;</w:t>
+                      </w:r>
+                    </w:p>
+                    <w:p/>
+                    <w:p>
+                      <w:r>
+                        <w:t xml:space="preserve">    // Constructor</w:t>
+                      </w:r>
+                    </w:p>
+                    <w:p>
+                      <w:r>
+                        <w:t xml:space="preserve">    public Bicycle(int gear, int speed) {</w:t>
+                      </w:r>
+                    </w:p>
+                    <w:p>
+                      <w:r>
+                        <w:t xml:space="preserve">        </w:t>
+                      </w:r>
+                      <w:proofErr w:type="spellStart"/>
+                      <w:r>
+                        <w:t>this.gear</w:t>
+                      </w:r>
+                      <w:proofErr w:type="spellEnd"/>
+                      <w:r>
+                        <w:t xml:space="preserve"> = gear;</w:t>
+                      </w:r>
+                    </w:p>
+                    <w:p>
+                      <w:r>
+                        <w:t xml:space="preserve">        </w:t>
+                      </w:r>
+                      <w:proofErr w:type="spellStart"/>
+                      <w:r>
+                        <w:t>this.speed</w:t>
+                      </w:r>
+                      <w:proofErr w:type="spellEnd"/>
+                      <w:r>
+                        <w:t xml:space="preserve"> = speed;</w:t>
+                      </w:r>
+                    </w:p>
+                    <w:p>
+                      <w:r>
+                        <w:t xml:space="preserve">    }</w:t>
+                      </w:r>
+                    </w:p>
+                    <w:p>
+                      <w:r>
+                        <w:t xml:space="preserve">    // Default </w:t>
+                      </w:r>
+                      <w:proofErr w:type="spellStart"/>
+                      <w:r>
+                        <w:t>toString</w:t>
+                      </w:r>
+                      <w:proofErr w:type="spellEnd"/>
+                      <w:r>
+                        <w:t xml:space="preserve"> for Bicycle</w:t>
+                      </w:r>
+                    </w:p>
+                    <w:p>
+                      <w:r>
+                        <w:t xml:space="preserve">    public String </w:t>
+                      </w:r>
+                      <w:proofErr w:type="spellStart"/>
+                      <w:r>
+                        <w:t>toString</w:t>
+                      </w:r>
+                      <w:proofErr w:type="spellEnd"/>
+                      <w:r>
+                        <w:t>() {</w:t>
+                      </w:r>
+                    </w:p>
+                    <w:p>
+                      <w:r>
+                        <w:t xml:space="preserve">        return "Gear: " + gear + ", Speed: " + speed;</w:t>
+                      </w:r>
+                    </w:p>
+                    <w:p>
+                      <w:r>
+                        <w:t xml:space="preserve">    }</w:t>
+                      </w:r>
+                    </w:p>
+                    <w:p>
+                      <w:r>
+                        <w:t>}</w:t>
+                      </w:r>
+                    </w:p>
+                    <w:p/>
+                    <w:p>
+                      <w:r>
+                        <w:t>// MountainBike.java (Subclass)</w:t>
+                      </w:r>
+                    </w:p>
+                    <w:p>
+                      <w:r>
+                        <w:t xml:space="preserve">public class </w:t>
+                      </w:r>
+                      <w:proofErr w:type="spellStart"/>
+                      <w:r>
+                        <w:t>MountainBike</w:t>
+                      </w:r>
+                      <w:proofErr w:type="spellEnd"/>
+                      <w:r>
+                        <w:t xml:space="preserve"> extends Bicycle {</w:t>
+                      </w:r>
+                    </w:p>
+                    <w:p>
+                      <w:r>
+                        <w:t xml:space="preserve">    private int </w:t>
+                      </w:r>
+                      <w:proofErr w:type="spellStart"/>
+                      <w:r>
+                        <w:t>seatHeight</w:t>
+                      </w:r>
+                      <w:proofErr w:type="spellEnd"/>
+                      <w:r>
+                        <w:t>;</w:t>
+                      </w:r>
+                    </w:p>
+                    <w:p>
+                      <w:r>
+                        <w:t xml:space="preserve">    private int </w:t>
+                      </w:r>
+                      <w:proofErr w:type="spellStart"/>
+                      <w:r>
+                        <w:t>startHeight</w:t>
+                      </w:r>
+                      <w:proofErr w:type="spellEnd"/>
+                      <w:r>
+                        <w:t>;</w:t>
+                      </w:r>
+                    </w:p>
+                    <w:p/>
+                    <w:p>
+                      <w:r>
+                        <w:t xml:space="preserve">    // Constructor</w:t>
+                      </w:r>
+                    </w:p>
+                    <w:p>
+                      <w:r>
+                        <w:t xml:space="preserve">    public </w:t>
+                      </w:r>
+                      <w:proofErr w:type="spellStart"/>
+                      <w:r>
+                        <w:t>MountainBike</w:t>
+                      </w:r>
+                      <w:proofErr w:type="spellEnd"/>
+                      <w:r>
+                        <w:t xml:space="preserve">(int gear, int speed, int </w:t>
+                      </w:r>
+                      <w:proofErr w:type="spellStart"/>
+                      <w:r>
+                        <w:t>startHeight</w:t>
+                      </w:r>
+                      <w:proofErr w:type="spellEnd"/>
+                      <w:r>
+                        <w:t>) {</w:t>
+                      </w:r>
+                    </w:p>
+                    <w:p>
+                      <w:r>
+                        <w:t xml:space="preserve">        super(gear, speed); // Call the Bicycle constructor</w:t>
+                      </w:r>
+                    </w:p>
+                    <w:p>
+                      <w:r>
+                        <w:t xml:space="preserve">        </w:t>
+                      </w:r>
+                      <w:proofErr w:type="spellStart"/>
+                      <w:r>
+                        <w:t>this.seatHeight</w:t>
+                      </w:r>
+                      <w:proofErr w:type="spellEnd"/>
+                      <w:r>
+                        <w:t xml:space="preserve"> = </w:t>
+                      </w:r>
+                      <w:proofErr w:type="spellStart"/>
+                      <w:r>
+                        <w:t>startHeight</w:t>
+                      </w:r>
+                      <w:proofErr w:type="spellEnd"/>
+                      <w:r>
+                        <w:t>;</w:t>
+                      </w:r>
+                    </w:p>
+                    <w:p>
+                      <w:r>
+                        <w:t xml:space="preserve">        </w:t>
+                      </w:r>
+                      <w:proofErr w:type="spellStart"/>
+                      <w:r>
+                        <w:t>this.startHeight</w:t>
+                      </w:r>
+                      <w:proofErr w:type="spellEnd"/>
+                      <w:r>
+                        <w:t xml:space="preserve"> = </w:t>
+                      </w:r>
+                      <w:proofErr w:type="spellStart"/>
+                      <w:r>
+                        <w:t>startHeight</w:t>
+                      </w:r>
+                      <w:proofErr w:type="spellEnd"/>
+                      <w:r>
+                        <w:t>;</w:t>
+                      </w:r>
+                    </w:p>
+                    <w:p>
+                      <w:r>
+                        <w:t xml:space="preserve">    }</w:t>
+                      </w:r>
+                    </w:p>
+                    <w:p/>
+                    <w:p>
+                      <w:r>
+                        <w:t xml:space="preserve">    // Method to update </w:t>
+                      </w:r>
+                      <w:proofErr w:type="spellStart"/>
+                      <w:r>
+                        <w:t>seatHeight</w:t>
+                      </w:r>
+                      <w:proofErr w:type="spellEnd"/>
+                    </w:p>
+                    <w:p>
+                      <w:r>
+                        <w:t xml:space="preserve">    public void </w:t>
+                      </w:r>
+                      <w:proofErr w:type="spellStart"/>
+                      <w:r>
+                        <w:t>setHeight</w:t>
+                      </w:r>
+                      <w:proofErr w:type="spellEnd"/>
+                      <w:r>
+                        <w:t xml:space="preserve">(int </w:t>
+                      </w:r>
+                      <w:proofErr w:type="spellStart"/>
+                      <w:r>
+                        <w:t>newValue</w:t>
+                      </w:r>
+                      <w:proofErr w:type="spellEnd"/>
+                      <w:r>
+                        <w:t>) {</w:t>
+                      </w:r>
+                    </w:p>
+                    <w:p>
+                      <w:r>
+                        <w:t xml:space="preserve">        </w:t>
+                      </w:r>
+                      <w:proofErr w:type="spellStart"/>
+                      <w:r>
+                        <w:t>this.seatHeight</w:t>
+                      </w:r>
+                      <w:proofErr w:type="spellEnd"/>
+                      <w:r>
+                        <w:t xml:space="preserve"> = </w:t>
+                      </w:r>
+                      <w:proofErr w:type="spellStart"/>
+                      <w:r>
+                        <w:t>newValue</w:t>
+                      </w:r>
+                      <w:proofErr w:type="spellEnd"/>
+                      <w:r>
+                        <w:t>;</w:t>
+                      </w:r>
+                    </w:p>
+                    <w:p>
+                      <w:r>
+                        <w:t xml:space="preserve">    }</w:t>
+                      </w:r>
+                    </w:p>
+                    <w:p/>
+                    <w:p>
+                      <w:r>
+                        <w:t xml:space="preserve">    // </w:t>
+                      </w:r>
+                      <w:proofErr w:type="spellStart"/>
+                      <w:r>
+                        <w:t>toString</w:t>
+                      </w:r>
+                      <w:proofErr w:type="spellEnd"/>
+                      <w:r>
+                        <w:t xml:space="preserve"> method as specified</w:t>
+                      </w:r>
+                    </w:p>
+                    <w:p>
+                      <w:r>
+                        <w:t xml:space="preserve">    public String </w:t>
+                      </w:r>
+                      <w:proofErr w:type="spellStart"/>
+                      <w:r>
+                        <w:t>toString</w:t>
+                      </w:r>
+                      <w:proofErr w:type="spellEnd"/>
+                      <w:r>
+                        <w:t>() {</w:t>
+                      </w:r>
+                    </w:p>
+                    <w:p>
+                      <w:r>
+                        <w:t xml:space="preserve">        return (</w:t>
+                      </w:r>
+                      <w:proofErr w:type="spellStart"/>
+                      <w:r>
+                        <w:t>super.toString</w:t>
+                      </w:r>
+                      <w:proofErr w:type="spellEnd"/>
+                      <w:r>
+                        <w:t xml:space="preserve">() + </w:t>
+                      </w:r>
+                    </w:p>
+                    <w:p>
+                      <w:r>
+                        <w:t xml:space="preserve">                "\</w:t>
+                      </w:r>
+                      <w:proofErr w:type="spellStart"/>
+                      <w:r>
+                        <w:t>nseat</w:t>
+                      </w:r>
+                      <w:proofErr w:type="spellEnd"/>
+                      <w:r>
+                        <w:t xml:space="preserve"> height is " + </w:t>
+                      </w:r>
+                      <w:proofErr w:type="spellStart"/>
+                      <w:r>
+                        <w:t>seatHeight</w:t>
+                      </w:r>
+                      <w:proofErr w:type="spellEnd"/>
+                      <w:r>
+                        <w:t>);</w:t>
+                      </w:r>
+                    </w:p>
+                    <w:p>
+                      <w:r>
+                        <w:t xml:space="preserve">    }</w:t>
+                      </w:r>
+                    </w:p>
+                    <w:p>
+                      <w:r>
+                        <w:t>}</w:t>
+                      </w:r>
+                    </w:p>
+                    <w:p/>
+                    <w:p>
+                      <w:r>
+                        <w:t>// Test.java (Test class)</w:t>
+                      </w:r>
+                    </w:p>
+                    <w:p>
+                      <w:r>
+                        <w:t>public class Test {</w:t>
+                      </w:r>
+                    </w:p>
+                    <w:p>
+                      <w:r>
+                        <w:t xml:space="preserve">    public static void main(String </w:t>
+                      </w:r>
+                      <w:proofErr w:type="spellStart"/>
+                      <w:r>
+                        <w:t>args</w:t>
+                      </w:r>
+                      <w:proofErr w:type="spellEnd"/>
+                      <w:r>
+                        <w:t>[]) {</w:t>
+                      </w:r>
+                    </w:p>
+                    <w:p>
+                      <w:r>
+                        <w:t xml:space="preserve">        </w:t>
+                      </w:r>
+                      <w:proofErr w:type="spellStart"/>
+                      <w:r>
+                        <w:t>MountainBike</w:t>
+                      </w:r>
+                      <w:proofErr w:type="spellEnd"/>
+                      <w:r>
+                        <w:t xml:space="preserve"> mb = new </w:t>
+                      </w:r>
+                      <w:proofErr w:type="spellStart"/>
+                      <w:r>
+                        <w:t>MountainBike</w:t>
+                      </w:r>
+                      <w:proofErr w:type="spellEnd"/>
+                      <w:r>
+                        <w:t>(3, 100, 25);</w:t>
+                      </w:r>
+                    </w:p>
+                    <w:p>
+                      <w:r>
+                        <w:t xml:space="preserve">        </w:t>
+                      </w:r>
+                      <w:proofErr w:type="spellStart"/>
+                      <w:r>
+                        <w:t>System.out.println</w:t>
+                      </w:r>
+                      <w:proofErr w:type="spellEnd"/>
+                      <w:r>
+                        <w:t>(</w:t>
+                      </w:r>
+                      <w:proofErr w:type="spellStart"/>
+                      <w:r>
+                        <w:t>mb.toString</w:t>
+                      </w:r>
+                      <w:proofErr w:type="spellEnd"/>
+                      <w:r>
+                        <w:t>());</w:t>
+                      </w:r>
+                    </w:p>
+                    <w:p>
+                      <w:r>
+                        <w:t xml:space="preserve">    }</w:t>
+                      </w:r>
+                    </w:p>
+                    <w:p>
+                      <w:r>
+                        <w:t>}</w:t>
                       </w:r>
                     </w:p>
                   </w:txbxContent>
@@ -7571,6 +8616,20 @@
           </mc:Fallback>
         </mc:AlternateContent>
       </w:r>
+    </w:p>
+    <w:p>
+      <w:pPr>
+        <w:widowControl/>
+        <w:autoSpaceDE/>
+        <w:autoSpaceDN/>
+        <w:ind w:left="2160"/>
+        <w:rPr>
+          <w:rFonts w:ascii="Consolas" w:eastAsia="Times New Roman" w:hAnsi="Consolas" w:cs="Times New Roman"/>
+          <w:sz w:val="24"/>
+          <w:szCs w:val="24"/>
+          <w:lang w:eastAsia="zh-CN"/>
+        </w:rPr>
+      </w:pPr>
     </w:p>
     <w:sectPr>
       <w:pgSz w:w="12240" w:h="15840"/>
@@ -8248,6 +9307,7 @@
   <w:style w:type="character" w:default="1" w:styleId="DefaultParagraphFont">
     <w:name w:val="Default Paragraph Font"/>
     <w:uiPriority w:val="1"/>
+    <w:semiHidden/>
     <w:unhideWhenUsed/>
   </w:style>
   <w:style w:type="table" w:default="1" w:styleId="TableNormal">

</xml_diff>

<commit_message>
I added the Circle Code Completed
</commit_message>
<xml_diff>
--- a/In-Class Activity 04 (Classes and UML)/BrandonMukeshSaulAInclassassignment4UML.docx
+++ b/In-Class Activity 04 (Classes and UML)/BrandonMukeshSaulAInclassassignment4UML.docx
@@ -4836,6 +4836,703 @@
     </w:p>
     <w:p>
       <w:pPr>
+        <w:tabs>
+          <w:tab w:val="left" w:pos="572"/>
+        </w:tabs>
+        <w:spacing w:line="232" w:lineRule="auto"/>
+        <w:ind w:right="171"/>
+        <w:jc w:val="both"/>
+        <w:rPr>
+          <w:sz w:val="24"/>
+        </w:rPr>
+      </w:pPr>
+      <w:r>
+        <w:rPr>
+          <w:sz w:val="24"/>
+        </w:rPr>
+        <w:lastRenderedPageBreak/>
+        <w:t>Circle Code:</w:t>
+      </w:r>
+    </w:p>
+    <w:p>
+      <w:pPr>
+        <w:tabs>
+          <w:tab w:val="left" w:pos="572"/>
+        </w:tabs>
+        <w:spacing w:line="232" w:lineRule="auto"/>
+        <w:ind w:right="171"/>
+        <w:jc w:val="both"/>
+        <w:rPr>
+          <w:sz w:val="24"/>
+        </w:rPr>
+      </w:pPr>
+      <w:r>
+        <w:rPr>
+          <w:noProof/>
+          <w:sz w:val="24"/>
+        </w:rPr>
+        <mc:AlternateContent>
+          <mc:Choice Requires="wps">
+            <w:drawing>
+              <wp:inline distT="0" distB="0" distL="0" distR="0" wp14:anchorId="3CE62E79" wp14:editId="253CBFA6">
+                <wp:extent cx="5897880" cy="6408420"/>
+                <wp:effectExtent l="0" t="0" r="26670" b="11430"/>
+                <wp:docPr id="419535003" name="Text Box 2"/>
+                <wp:cNvGraphicFramePr>
+                  <a:graphicFrameLocks xmlns:a="http://schemas.openxmlformats.org/drawingml/2006/main"/>
+                </wp:cNvGraphicFramePr>
+                <a:graphic xmlns:a="http://schemas.openxmlformats.org/drawingml/2006/main">
+                  <a:graphicData uri="http://schemas.microsoft.com/office/word/2010/wordprocessingShape">
+                    <wps:wsp>
+                      <wps:cNvSpPr txBox="1">
+                        <a:spLocks noChangeArrowheads="1"/>
+                      </wps:cNvSpPr>
+                      <wps:spPr bwMode="auto">
+                        <a:xfrm>
+                          <a:off x="0" y="0"/>
+                          <a:ext cx="5897880" cy="6408420"/>
+                        </a:xfrm>
+                        <a:prstGeom prst="rect">
+                          <a:avLst/>
+                        </a:prstGeom>
+                        <a:solidFill>
+                          <a:schemeClr val="accent5">
+                            <a:lumMod val="20000"/>
+                            <a:lumOff val="80000"/>
+                          </a:schemeClr>
+                        </a:solidFill>
+                        <a:ln w="9525">
+                          <a:solidFill>
+                            <a:srgbClr val="000000"/>
+                          </a:solidFill>
+                          <a:miter lim="800000"/>
+                          <a:headEnd/>
+                          <a:tailEnd/>
+                        </a:ln>
+                      </wps:spPr>
+                      <wps:txbx>
+                        <w:txbxContent>
+                          <w:p>
+                            <w:r>
+                              <w:t>public class Circle {</w:t>
+                            </w:r>
+                          </w:p>
+                          <w:p>
+                            <w:r>
+                              <w:t xml:space="preserve">    private double radius;</w:t>
+                            </w:r>
+                          </w:p>
+                          <w:p/>
+                          <w:p>
+                            <w:r>
+                              <w:t xml:space="preserve">    public Circle(double radius) {</w:t>
+                            </w:r>
+                          </w:p>
+                          <w:p>
+                            <w:r>
+                              <w:t xml:space="preserve">        </w:t>
+                            </w:r>
+                            <w:proofErr w:type="spellStart"/>
+                            <w:r>
+                              <w:t>this.radius</w:t>
+                            </w:r>
+                            <w:proofErr w:type="spellEnd"/>
+                            <w:r>
+                              <w:t xml:space="preserve"> = radius;</w:t>
+                            </w:r>
+                          </w:p>
+                          <w:p>
+                            <w:r>
+                              <w:t xml:space="preserve">    }</w:t>
+                            </w:r>
+                          </w:p>
+                          <w:p/>
+                          <w:p>
+                            <w:r>
+                              <w:t xml:space="preserve">    public double </w:t>
+                            </w:r>
+                            <w:proofErr w:type="spellStart"/>
+                            <w:r>
+                              <w:t>getRadius</w:t>
+                            </w:r>
+                            <w:proofErr w:type="spellEnd"/>
+                            <w:r>
+                              <w:t>() {</w:t>
+                            </w:r>
+                          </w:p>
+                          <w:p>
+                            <w:r>
+                              <w:t xml:space="preserve">        return radius;</w:t>
+                            </w:r>
+                          </w:p>
+                          <w:p>
+                            <w:r>
+                              <w:t xml:space="preserve">    }</w:t>
+                            </w:r>
+                          </w:p>
+                          <w:p/>
+                          <w:p>
+                            <w:r>
+                              <w:t xml:space="preserve">    public void </w:t>
+                            </w:r>
+                            <w:proofErr w:type="spellStart"/>
+                            <w:r>
+                              <w:t>setRadius</w:t>
+                            </w:r>
+                            <w:proofErr w:type="spellEnd"/>
+                            <w:r>
+                              <w:t>(double radius) {</w:t>
+                            </w:r>
+                          </w:p>
+                          <w:p>
+                            <w:r>
+                              <w:t xml:space="preserve">        if (radius &lt; 0) {</w:t>
+                            </w:r>
+                          </w:p>
+                          <w:p>
+                            <w:r>
+                              <w:t xml:space="preserve">            </w:t>
+                            </w:r>
+                            <w:proofErr w:type="spellStart"/>
+                            <w:r>
+                              <w:t>this.radius</w:t>
+                            </w:r>
+                            <w:proofErr w:type="spellEnd"/>
+                            <w:r>
+                              <w:t xml:space="preserve"> = 0;</w:t>
+                            </w:r>
+                          </w:p>
+                          <w:p>
+                            <w:r>
+                              <w:t xml:space="preserve">        } else {</w:t>
+                            </w:r>
+                          </w:p>
+                          <w:p>
+                            <w:r>
+                              <w:t xml:space="preserve">            </w:t>
+                            </w:r>
+                            <w:proofErr w:type="spellStart"/>
+                            <w:r>
+                              <w:t>this.radius</w:t>
+                            </w:r>
+                            <w:proofErr w:type="spellEnd"/>
+                            <w:r>
+                              <w:t xml:space="preserve"> = radius;</w:t>
+                            </w:r>
+                          </w:p>
+                          <w:p>
+                            <w:r>
+                              <w:t xml:space="preserve">        }</w:t>
+                            </w:r>
+                          </w:p>
+                          <w:p>
+                            <w:r>
+                              <w:t xml:space="preserve">    }</w:t>
+                            </w:r>
+                          </w:p>
+                          <w:p/>
+                          <w:p>
+                            <w:r>
+                              <w:t xml:space="preserve">    public double area() {</w:t>
+                            </w:r>
+                          </w:p>
+                          <w:p>
+                            <w:r>
+                              <w:t xml:space="preserve">        return </w:t>
+                            </w:r>
+                            <w:proofErr w:type="spellStart"/>
+                            <w:r>
+                              <w:t>Math.PI</w:t>
+                            </w:r>
+                            <w:proofErr w:type="spellEnd"/>
+                            <w:r>
+                              <w:t xml:space="preserve"> * radius * radius;</w:t>
+                            </w:r>
+                          </w:p>
+                          <w:p>
+                            <w:r>
+                              <w:t xml:space="preserve">    }</w:t>
+                            </w:r>
+                          </w:p>
+                          <w:p/>
+                          <w:p>
+                            <w:r>
+                              <w:t xml:space="preserve">    public double circumference() {</w:t>
+                            </w:r>
+                          </w:p>
+                          <w:p>
+                            <w:r>
+                              <w:t xml:space="preserve">        return 2 * </w:t>
+                            </w:r>
+                            <w:proofErr w:type="spellStart"/>
+                            <w:r>
+                              <w:t>Math.PI</w:t>
+                            </w:r>
+                            <w:proofErr w:type="spellEnd"/>
+                            <w:r>
+                              <w:t xml:space="preserve"> * radius;</w:t>
+                            </w:r>
+                          </w:p>
+                          <w:p>
+                            <w:r>
+                              <w:t xml:space="preserve">    }</w:t>
+                            </w:r>
+                          </w:p>
+                          <w:p/>
+                          <w:p>
+                            <w:r>
+                              <w:t xml:space="preserve">    public static void main(String[] </w:t>
+                            </w:r>
+                            <w:proofErr w:type="spellStart"/>
+                            <w:r>
+                              <w:t>args</w:t>
+                            </w:r>
+                            <w:proofErr w:type="spellEnd"/>
+                            <w:r>
+                              <w:t>) {</w:t>
+                            </w:r>
+                          </w:p>
+                          <w:p>
+                            <w:r>
+                              <w:t xml:space="preserve">        Circle </w:t>
+                            </w:r>
+                            <w:proofErr w:type="spellStart"/>
+                            <w:r>
+                              <w:t>circle</w:t>
+                            </w:r>
+                            <w:proofErr w:type="spellEnd"/>
+                            <w:r>
+                              <w:t xml:space="preserve"> = new Circle(2.0);</w:t>
+                            </w:r>
+                          </w:p>
+                          <w:p>
+                            <w:r>
+                              <w:t xml:space="preserve">        </w:t>
+                            </w:r>
+                            <w:proofErr w:type="spellStart"/>
+                            <w:r>
+                              <w:t>System.out.println</w:t>
+                            </w:r>
+                            <w:proofErr w:type="spellEnd"/>
+                            <w:r>
+                              <w:t xml:space="preserve">("Area: " + </w:t>
+                            </w:r>
+                            <w:proofErr w:type="spellStart"/>
+                            <w:r>
+                              <w:t>circle.area</w:t>
+                            </w:r>
+                            <w:proofErr w:type="spellEnd"/>
+                            <w:r>
+                              <w:t>());</w:t>
+                            </w:r>
+                          </w:p>
+                          <w:p>
+                            <w:r>
+                              <w:t xml:space="preserve">        </w:t>
+                            </w:r>
+                            <w:proofErr w:type="spellStart"/>
+                            <w:r>
+                              <w:t>System.out.println</w:t>
+                            </w:r>
+                            <w:proofErr w:type="spellEnd"/>
+                            <w:r>
+                              <w:t xml:space="preserve">("Circumference: " + </w:t>
+                            </w:r>
+                            <w:proofErr w:type="spellStart"/>
+                            <w:r>
+                              <w:t>circle.circumference</w:t>
+                            </w:r>
+                            <w:proofErr w:type="spellEnd"/>
+                            <w:r>
+                              <w:t>());</w:t>
+                            </w:r>
+                          </w:p>
+                          <w:p>
+                            <w:r>
+                              <w:t xml:space="preserve">    }</w:t>
+                            </w:r>
+                          </w:p>
+                          <w:p>
+                            <w:r>
+                              <w:t>}</w:t>
+                            </w:r>
+                          </w:p>
+                        </w:txbxContent>
+                      </wps:txbx>
+                      <wps:bodyPr rot="0" vert="horz" wrap="square" lIns="91440" tIns="45720" rIns="91440" bIns="45720" anchor="t" anchorCtr="0">
+                        <a:noAutofit/>
+                      </wps:bodyPr>
+                    </wps:wsp>
+                  </a:graphicData>
+                </a:graphic>
+              </wp:inline>
+            </w:drawing>
+          </mc:Choice>
+          <mc:Fallback>
+            <w:pict>
+              <v:shape w14:anchorId="3CE62E79" id="Text Box 2" o:spid="_x0000_s1029" type="#_x0000_t202" style="width:464.4pt;height:504.6pt;visibility:visible;mso-wrap-style:square;mso-left-percent:-10001;mso-top-percent:-10001;mso-position-horizontal:absolute;mso-position-horizontal-relative:char;mso-position-vertical:absolute;mso-position-vertical-relative:line;mso-left-percent:-10001;mso-top-percent:-10001;v-text-anchor:top" o:gfxdata="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" fillcolor="#daeef3 [664]">
+                <v:textbox>
+                  <w:txbxContent>
+                    <w:p>
+                      <w:r>
+                        <w:t>public class Circle {</w:t>
+                      </w:r>
+                    </w:p>
+                    <w:p>
+                      <w:r>
+                        <w:t xml:space="preserve">    private double radius;</w:t>
+                      </w:r>
+                    </w:p>
+                    <w:p/>
+                    <w:p>
+                      <w:r>
+                        <w:t xml:space="preserve">    public Circle(double radius) {</w:t>
+                      </w:r>
+                    </w:p>
+                    <w:p>
+                      <w:r>
+                        <w:t xml:space="preserve">        </w:t>
+                      </w:r>
+                      <w:proofErr w:type="spellStart"/>
+                      <w:r>
+                        <w:t>this.radius</w:t>
+                      </w:r>
+                      <w:proofErr w:type="spellEnd"/>
+                      <w:r>
+                        <w:t xml:space="preserve"> = radius;</w:t>
+                      </w:r>
+                    </w:p>
+                    <w:p>
+                      <w:r>
+                        <w:t xml:space="preserve">    }</w:t>
+                      </w:r>
+                    </w:p>
+                    <w:p/>
+                    <w:p>
+                      <w:r>
+                        <w:t xml:space="preserve">    public double </w:t>
+                      </w:r>
+                      <w:proofErr w:type="spellStart"/>
+                      <w:r>
+                        <w:t>getRadius</w:t>
+                      </w:r>
+                      <w:proofErr w:type="spellEnd"/>
+                      <w:r>
+                        <w:t>() {</w:t>
+                      </w:r>
+                    </w:p>
+                    <w:p>
+                      <w:r>
+                        <w:t xml:space="preserve">        return radius;</w:t>
+                      </w:r>
+                    </w:p>
+                    <w:p>
+                      <w:r>
+                        <w:t xml:space="preserve">    }</w:t>
+                      </w:r>
+                    </w:p>
+                    <w:p/>
+                    <w:p>
+                      <w:r>
+                        <w:t xml:space="preserve">    public void </w:t>
+                      </w:r>
+                      <w:proofErr w:type="spellStart"/>
+                      <w:r>
+                        <w:t>setRadius</w:t>
+                      </w:r>
+                      <w:proofErr w:type="spellEnd"/>
+                      <w:r>
+                        <w:t>(double radius) {</w:t>
+                      </w:r>
+                    </w:p>
+                    <w:p>
+                      <w:r>
+                        <w:t xml:space="preserve">        if (radius &lt; 0) {</w:t>
+                      </w:r>
+                    </w:p>
+                    <w:p>
+                      <w:r>
+                        <w:t xml:space="preserve">            </w:t>
+                      </w:r>
+                      <w:proofErr w:type="spellStart"/>
+                      <w:r>
+                        <w:t>this.radius</w:t>
+                      </w:r>
+                      <w:proofErr w:type="spellEnd"/>
+                      <w:r>
+                        <w:t xml:space="preserve"> = 0;</w:t>
+                      </w:r>
+                    </w:p>
+                    <w:p>
+                      <w:r>
+                        <w:t xml:space="preserve">        } else {</w:t>
+                      </w:r>
+                    </w:p>
+                    <w:p>
+                      <w:r>
+                        <w:t xml:space="preserve">            </w:t>
+                      </w:r>
+                      <w:proofErr w:type="spellStart"/>
+                      <w:r>
+                        <w:t>this.radius</w:t>
+                      </w:r>
+                      <w:proofErr w:type="spellEnd"/>
+                      <w:r>
+                        <w:t xml:space="preserve"> = radius;</w:t>
+                      </w:r>
+                    </w:p>
+                    <w:p>
+                      <w:r>
+                        <w:t xml:space="preserve">        }</w:t>
+                      </w:r>
+                    </w:p>
+                    <w:p>
+                      <w:r>
+                        <w:t xml:space="preserve">    }</w:t>
+                      </w:r>
+                    </w:p>
+                    <w:p/>
+                    <w:p>
+                      <w:r>
+                        <w:t xml:space="preserve">    public double area() {</w:t>
+                      </w:r>
+                    </w:p>
+                    <w:p>
+                      <w:r>
+                        <w:t xml:space="preserve">        return </w:t>
+                      </w:r>
+                      <w:proofErr w:type="spellStart"/>
+                      <w:r>
+                        <w:t>Math.PI</w:t>
+                      </w:r>
+                      <w:proofErr w:type="spellEnd"/>
+                      <w:r>
+                        <w:t xml:space="preserve"> * radius * radius;</w:t>
+                      </w:r>
+                    </w:p>
+                    <w:p>
+                      <w:r>
+                        <w:t xml:space="preserve">    }</w:t>
+                      </w:r>
+                    </w:p>
+                    <w:p/>
+                    <w:p>
+                      <w:r>
+                        <w:t xml:space="preserve">    public double circumference() {</w:t>
+                      </w:r>
+                    </w:p>
+                    <w:p>
+                      <w:r>
+                        <w:t xml:space="preserve">        return 2 * </w:t>
+                      </w:r>
+                      <w:proofErr w:type="spellStart"/>
+                      <w:r>
+                        <w:t>Math.PI</w:t>
+                      </w:r>
+                      <w:proofErr w:type="spellEnd"/>
+                      <w:r>
+                        <w:t xml:space="preserve"> * radius;</w:t>
+                      </w:r>
+                    </w:p>
+                    <w:p>
+                      <w:r>
+                        <w:t xml:space="preserve">    }</w:t>
+                      </w:r>
+                    </w:p>
+                    <w:p/>
+                    <w:p>
+                      <w:r>
+                        <w:t xml:space="preserve">    public static void main(String[] </w:t>
+                      </w:r>
+                      <w:proofErr w:type="spellStart"/>
+                      <w:r>
+                        <w:t>args</w:t>
+                      </w:r>
+                      <w:proofErr w:type="spellEnd"/>
+                      <w:r>
+                        <w:t>) {</w:t>
+                      </w:r>
+                    </w:p>
+                    <w:p>
+                      <w:r>
+                        <w:t xml:space="preserve">        Circle </w:t>
+                      </w:r>
+                      <w:proofErr w:type="spellStart"/>
+                      <w:r>
+                        <w:t>circle</w:t>
+                      </w:r>
+                      <w:proofErr w:type="spellEnd"/>
+                      <w:r>
+                        <w:t xml:space="preserve"> = new Circle(2.0);</w:t>
+                      </w:r>
+                    </w:p>
+                    <w:p>
+                      <w:r>
+                        <w:t xml:space="preserve">        </w:t>
+                      </w:r>
+                      <w:proofErr w:type="spellStart"/>
+                      <w:r>
+                        <w:t>System.out.println</w:t>
+                      </w:r>
+                      <w:proofErr w:type="spellEnd"/>
+                      <w:r>
+                        <w:t xml:space="preserve">("Area: " + </w:t>
+                      </w:r>
+                      <w:proofErr w:type="spellStart"/>
+                      <w:r>
+                        <w:t>circle.area</w:t>
+                      </w:r>
+                      <w:proofErr w:type="spellEnd"/>
+                      <w:r>
+                        <w:t>());</w:t>
+                      </w:r>
+                    </w:p>
+                    <w:p>
+                      <w:r>
+                        <w:t xml:space="preserve">        </w:t>
+                      </w:r>
+                      <w:proofErr w:type="spellStart"/>
+                      <w:r>
+                        <w:t>System.out.println</w:t>
+                      </w:r>
+                      <w:proofErr w:type="spellEnd"/>
+                      <w:r>
+                        <w:t xml:space="preserve">("Circumference: " + </w:t>
+                      </w:r>
+                      <w:proofErr w:type="spellStart"/>
+                      <w:r>
+                        <w:t>circle.circumference</w:t>
+                      </w:r>
+                      <w:proofErr w:type="spellEnd"/>
+                      <w:r>
+                        <w:t>());</w:t>
+                      </w:r>
+                    </w:p>
+                    <w:p>
+                      <w:r>
+                        <w:t xml:space="preserve">    }</w:t>
+                      </w:r>
+                    </w:p>
+                    <w:p>
+                      <w:r>
+                        <w:t>}</w:t>
+                      </w:r>
+                    </w:p>
+                  </w:txbxContent>
+                </v:textbox>
+                <w10:anchorlock/>
+              </v:shape>
+            </w:pict>
+          </mc:Fallback>
+        </mc:AlternateContent>
+      </w:r>
+    </w:p>
+    <w:p>
+      <w:pPr>
+        <w:tabs>
+          <w:tab w:val="left" w:pos="572"/>
+        </w:tabs>
+        <w:spacing w:line="232" w:lineRule="auto"/>
+        <w:ind w:right="171"/>
+        <w:jc w:val="both"/>
+        <w:rPr>
+          <w:sz w:val="24"/>
+        </w:rPr>
+      </w:pPr>
+    </w:p>
+    <w:p>
+      <w:pPr>
+        <w:tabs>
+          <w:tab w:val="left" w:pos="572"/>
+        </w:tabs>
+        <w:spacing w:line="232" w:lineRule="auto"/>
+        <w:ind w:right="171"/>
+        <w:jc w:val="both"/>
+        <w:rPr>
+          <w:sz w:val="24"/>
+        </w:rPr>
+      </w:pPr>
+    </w:p>
+    <w:p>
+      <w:pPr>
+        <w:tabs>
+          <w:tab w:val="left" w:pos="572"/>
+        </w:tabs>
+        <w:spacing w:line="232" w:lineRule="auto"/>
+        <w:ind w:right="171"/>
+        <w:jc w:val="both"/>
+        <w:rPr>
+          <w:sz w:val="24"/>
+        </w:rPr>
+      </w:pPr>
+    </w:p>
+    <w:p>
+      <w:pPr>
+        <w:tabs>
+          <w:tab w:val="left" w:pos="572"/>
+        </w:tabs>
+        <w:spacing w:line="232" w:lineRule="auto"/>
+        <w:ind w:right="171"/>
+        <w:jc w:val="both"/>
+        <w:rPr>
+          <w:sz w:val="24"/>
+        </w:rPr>
+      </w:pPr>
+    </w:p>
+    <w:p>
+      <w:pPr>
+        <w:tabs>
+          <w:tab w:val="left" w:pos="572"/>
+        </w:tabs>
+        <w:spacing w:line="232" w:lineRule="auto"/>
+        <w:ind w:right="171"/>
+        <w:jc w:val="both"/>
+        <w:rPr>
+          <w:sz w:val="24"/>
+        </w:rPr>
+      </w:pPr>
+    </w:p>
+    <w:p>
+      <w:pPr>
+        <w:tabs>
+          <w:tab w:val="left" w:pos="572"/>
+        </w:tabs>
+        <w:spacing w:line="232" w:lineRule="auto"/>
+        <w:ind w:right="171"/>
+        <w:jc w:val="both"/>
+        <w:rPr>
+          <w:sz w:val="24"/>
+        </w:rPr>
+      </w:pPr>
+    </w:p>
+    <w:p>
+      <w:pPr>
+        <w:rPr>
+          <w:sz w:val="24"/>
+        </w:rPr>
+      </w:pPr>
+      <w:r>
+        <w:rPr>
+          <w:sz w:val="24"/>
+        </w:rPr>
+        <w:br w:type="page"/>
+      </w:r>
+    </w:p>
+    <w:p>
+      <w:pPr>
+        <w:tabs>
+          <w:tab w:val="left" w:pos="572"/>
+        </w:tabs>
+        <w:spacing w:line="232" w:lineRule="auto"/>
+        <w:ind w:right="171"/>
+        <w:jc w:val="both"/>
+        <w:rPr>
+          <w:sz w:val="24"/>
+        </w:rPr>
+      </w:pPr>
+    </w:p>
+    <w:p>
+      <w:pPr>
         <w:pStyle w:val="ListParagraph"/>
         <w:numPr>
           <w:ilvl w:val="0"/>
@@ -4910,29 +5607,10 @@
       </w:pPr>
       <w:r>
         <w:object w:dxaOrig="11415" w:dyaOrig="2610" w14:anchorId="4D6538D4">
-          <v:shapetype id="_x0000_t75" coordsize="21600,21600" o:spt="75" o:preferrelative="t" path="m@4@5l@4@11@9@11@9@5xe" filled="f" stroked="f">
-            <v:stroke joinstyle="miter"/>
-            <v:formulas>
-              <v:f eqn="if lineDrawn pixelLineWidth 0"/>
-              <v:f eqn="sum @0 1 0"/>
-              <v:f eqn="sum 0 0 @1"/>
-              <v:f eqn="prod @2 1 2"/>
-              <v:f eqn="prod @3 21600 pixelWidth"/>
-              <v:f eqn="prod @3 21600 pixelHeight"/>
-              <v:f eqn="sum @0 0 1"/>
-              <v:f eqn="prod @6 1 2"/>
-              <v:f eqn="prod @7 21600 pixelWidth"/>
-              <v:f eqn="sum @8 21600 0"/>
-              <v:f eqn="prod @7 21600 pixelHeight"/>
-              <v:f eqn="sum @10 21600 0"/>
-            </v:formulas>
-            <v:path o:extrusionok="f" gradientshapeok="t" o:connecttype="rect"/>
-            <o:lock v:ext="edit" aspectratio="t"/>
-          </v:shapetype>
           <v:shape id="_x0000_i1025" type="#_x0000_t75" style="width:512.55pt;height:117.05pt" o:ole="">
             <v:imagedata r:id="rId10" o:title=""/>
           </v:shape>
-          <o:OLEObject Type="Embed" ProgID="Visio.Drawing.15" ShapeID="_x0000_i1025" DrawAspect="Content" ObjectID="_1802093749" r:id="rId11"/>
+          <o:OLEObject Type="Embed" ProgID="Visio.Drawing.15" ShapeID="_x0000_i1025" DrawAspect="Content" ObjectID="_1802093911" r:id="rId11"/>
         </w:object>
       </w:r>
     </w:p>
@@ -5046,7 +5724,7 @@
           <v:shape id="_x0000_i1026" type="#_x0000_t75" style="width:43.2pt;height:15pt" o:ole="">
             <v:imagedata r:id="rId12" o:title=""/>
           </v:shape>
-          <o:OLEObject Type="Embed" ProgID="Visio.Drawing.15" ShapeID="_x0000_i1026" DrawAspect="Content" ObjectID="_1802093750" r:id="rId13"/>
+          <o:OLEObject Type="Embed" ProgID="Visio.Drawing.15" ShapeID="_x0000_i1026" DrawAspect="Content" ObjectID="_1802093912" r:id="rId13"/>
         </w:object>
       </w:r>
       <w:r>
@@ -5443,7 +6121,7 @@
           </mc:Choice>
           <mc:Fallback>
             <w:pict>
-              <v:shape w14:anchorId="70EC0F75" id="Text Box 2" o:spid="_x0000_s1029" type="#_x0000_t202" style="position:absolute;left:0;text-align:left;margin-left:9pt;margin-top:42.2pt;width:477pt;height:252.75pt;z-index:251659776;visibility:visible;mso-wrap-style:square;mso-width-percent:0;mso-height-percent:0;mso-wrap-distance-left:9pt;mso-wrap-distance-top:3.6pt;mso-wrap-distance-right:9pt;mso-wrap-distance-bottom:3.6pt;mso-position-horizontal:absolute;mso-position-horizontal-relative:text;mso-position-vertical:absolute;mso-position-vertical-relative:text;mso-width-percent:0;mso-height-percent:0;mso-width-relative:margin;mso-height-relative:margin;v-text-anchor:top" o:gfxdata="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" fillcolor="#daeef3 [664]">
+              <v:shape w14:anchorId="70EC0F75" id="_x0000_s1030" type="#_x0000_t202" style="position:absolute;left:0;text-align:left;margin-left:9pt;margin-top:42.2pt;width:477pt;height:252.75pt;z-index:251659776;visibility:visible;mso-wrap-style:square;mso-width-percent:0;mso-height-percent:0;mso-wrap-distance-left:9pt;mso-wrap-distance-top:3.6pt;mso-wrap-distance-right:9pt;mso-wrap-distance-bottom:3.6pt;mso-position-horizontal:absolute;mso-position-horizontal-relative:text;mso-position-vertical:absolute;mso-position-vertical-relative:text;mso-width-percent:0;mso-height-percent:0;mso-width-relative:margin;mso-height-relative:margin;v-text-anchor:top" o:gfxdata="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" fillcolor="#daeef3 [664]">
                 <v:textbox>
                   <w:txbxContent>
                     <w:p>
@@ -6078,7 +6756,7 @@
           </mc:Choice>
           <mc:Fallback>
             <w:pict>
-              <v:shape w14:anchorId="08A0F988" id="_x0000_s1030" type="#_x0000_t202" style="position:absolute;left:0;text-align:left;margin-left:4.5pt;margin-top:21.25pt;width:480.75pt;height:243pt;z-index:251661824;visibility:visible;mso-wrap-style:square;mso-width-percent:0;mso-height-percent:0;mso-wrap-distance-left:9pt;mso-wrap-distance-top:3.6pt;mso-wrap-distance-right:9pt;mso-wrap-distance-bottom:3.6pt;mso-position-horizontal:absolute;mso-position-horizontal-relative:text;mso-position-vertical:absolute;mso-position-vertical-relative:text;mso-width-percent:0;mso-height-percent:0;mso-width-relative:margin;mso-height-relative:margin;v-text-anchor:top" o:gfxdata="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" fillcolor="#daeef3 [664]">
+              <v:shape w14:anchorId="08A0F988" id="_x0000_s1031" type="#_x0000_t202" style="position:absolute;left:0;text-align:left;margin-left:4.5pt;margin-top:21.25pt;width:480.75pt;height:243pt;z-index:251661824;visibility:visible;mso-wrap-style:square;mso-width-percent:0;mso-height-percent:0;mso-wrap-distance-left:9pt;mso-wrap-distance-top:3.6pt;mso-wrap-distance-right:9pt;mso-wrap-distance-bottom:3.6pt;mso-position-horizontal:absolute;mso-position-horizontal-relative:text;mso-position-vertical:absolute;mso-position-vertical-relative:text;mso-width-percent:0;mso-height-percent:0;mso-width-relative:margin;mso-height-relative:margin;v-text-anchor:top" o:gfxdata="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" fillcolor="#daeef3 [664]">
                 <v:textbox>
                   <w:txbxContent>
                     <w:p>
@@ -7533,11 +8211,7 @@
           </mc:Choice>
           <mc:Fallback>
             <w:pict>
-              <v:shapetype w14:anchorId="011445C9" id="_x0000_t202" coordsize="21600,21600" o:spt="202" path="m,l,21600r21600,l21600,xe">
-                <v:stroke joinstyle="miter"/>
-                <v:path gradientshapeok="t" o:connecttype="rect"/>
-              </v:shapetype>
-              <v:shape id="Text Box 2" o:spid="_x0000_s1031" type="#_x0000_t202" style="width:185.9pt;height:110.6pt;visibility:visible;mso-wrap-style:square;mso-left-percent:-10001;mso-top-percent:-10001;mso-position-horizontal:absolute;mso-position-horizontal-relative:char;mso-position-vertical:absolute;mso-position-vertical-relative:line;mso-left-percent:-10001;mso-top-percent:-10001;v-text-anchor:top" o:gfxdata="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">
+              <v:shape w14:anchorId="011445C9" id="_x0000_s1032" type="#_x0000_t202" style="width:185.9pt;height:110.6pt;visibility:visible;mso-wrap-style:square;mso-left-percent:-10001;mso-top-percent:-10001;mso-position-horizontal:absolute;mso-position-horizontal-relative:char;mso-position-vertical:absolute;mso-position-vertical-relative:line;mso-left-percent:-10001;mso-top-percent:-10001;v-text-anchor:top" o:gfxdata="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">
                 <v:textbox style="mso-fit-shape-to-text:t">
                   <w:txbxContent>
                     <w:p>
@@ -7656,7 +8330,6 @@
         <w:widowControl/>
         <w:autoSpaceDE/>
         <w:autoSpaceDN/>
-        <w:ind w:left="2160"/>
         <w:rPr>
           <w:rFonts w:ascii="Consolas" w:eastAsia="Times New Roman" w:hAnsi="Consolas" w:cs="Times New Roman"/>
           <w:sz w:val="24"/>
@@ -7676,17 +8349,17 @@
         <mc:AlternateContent>
           <mc:Choice Requires="wps">
             <w:drawing>
-              <wp:anchor distT="45720" distB="45720" distL="114300" distR="114300" simplePos="0" relativeHeight="251663872" behindDoc="0" locked="0" layoutInCell="1" allowOverlap="1" wp14:anchorId="4604C895" wp14:editId="004DFE92">
+              <wp:anchor distT="0" distB="0" distL="114300" distR="114300" simplePos="0" relativeHeight="251662848" behindDoc="0" locked="0" layoutInCell="1" allowOverlap="1" wp14:anchorId="4604C895" wp14:editId="27F5EDD1">
                 <wp:simplePos x="0" y="0"/>
-                <wp:positionH relativeFrom="margin">
-                  <wp:align>left</wp:align>
+                <wp:positionH relativeFrom="column">
+                  <wp:posOffset>-220980</wp:posOffset>
                 </wp:positionH>
                 <wp:positionV relativeFrom="paragraph">
-                  <wp:posOffset>149860</wp:posOffset>
+                  <wp:posOffset>228600</wp:posOffset>
                 </wp:positionV>
                 <wp:extent cx="6195060" cy="8732520"/>
                 <wp:effectExtent l="0" t="0" r="15240" b="11430"/>
-                <wp:wrapSquare wrapText="bothSides"/>
+                <wp:wrapTopAndBottom/>
                 <wp:docPr id="1950499833" name="Text Box 2"/>
                 <wp:cNvGraphicFramePr>
                   <a:graphicFrameLocks xmlns:a="http://schemas.openxmlformats.org/drawingml/2006/main"/>
@@ -8162,18 +8835,12 @@
                     </wps:wsp>
                   </a:graphicData>
                 </a:graphic>
-                <wp14:sizeRelH relativeFrom="margin">
-                  <wp14:pctWidth>0</wp14:pctWidth>
-                </wp14:sizeRelH>
-                <wp14:sizeRelV relativeFrom="margin">
-                  <wp14:pctHeight>0</wp14:pctHeight>
-                </wp14:sizeRelV>
               </wp:anchor>
             </w:drawing>
           </mc:Choice>
           <mc:Fallback>
             <w:pict>
-              <v:shape w14:anchorId="4604C895" id="_x0000_s1032" type="#_x0000_t202" style="position:absolute;left:0;text-align:left;margin-left:0;margin-top:11.8pt;width:487.8pt;height:687.6pt;z-index:251663872;visibility:visible;mso-wrap-style:square;mso-width-percent:0;mso-height-percent:0;mso-wrap-distance-left:9pt;mso-wrap-distance-top:3.6pt;mso-wrap-distance-right:9pt;mso-wrap-distance-bottom:3.6pt;mso-position-horizontal:left;mso-position-horizontal-relative:margin;mso-position-vertical:absolute;mso-position-vertical-relative:text;mso-width-percent:0;mso-height-percent:0;mso-width-relative:margin;mso-height-relative:margin;v-text-anchor:top" o:gfxdata="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" fillcolor="#daeef3 [664]">
+              <v:shape w14:anchorId="4604C895" id="_x0000_s1033" type="#_x0000_t202" style="position:absolute;margin-left:-17.4pt;margin-top:18pt;width:487.8pt;height:687.6pt;z-index:251662848;visibility:visible;mso-wrap-style:square;mso-wrap-distance-left:9pt;mso-wrap-distance-top:0;mso-wrap-distance-right:9pt;mso-wrap-distance-bottom:0;mso-position-horizontal:absolute;mso-position-horizontal-relative:text;mso-position-vertical:absolute;mso-position-vertical-relative:text;v-text-anchor:top" o:gfxdata="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" fillcolor="#daeef3 [664]">
                 <v:textbox>
                   <w:txbxContent>
                     <w:p>
@@ -8610,11 +9277,31 @@
                     </w:p>
                   </w:txbxContent>
                 </v:textbox>
-                <w10:wrap type="square" anchorx="margin"/>
+                <w10:wrap type="topAndBottom"/>
               </v:shape>
             </w:pict>
           </mc:Fallback>
         </mc:AlternateContent>
+      </w:r>
+      <w:proofErr w:type="spellStart"/>
+      <w:r>
+        <w:rPr>
+          <w:rFonts w:ascii="Consolas" w:eastAsia="Times New Roman" w:hAnsi="Consolas" w:cs="Times New Roman"/>
+          <w:sz w:val="24"/>
+          <w:szCs w:val="24"/>
+          <w:lang w:eastAsia="zh-CN"/>
+        </w:rPr>
+        <w:t>MountainBike</w:t>
+      </w:r>
+      <w:proofErr w:type="spellEnd"/>
+      <w:r>
+        <w:rPr>
+          <w:rFonts w:ascii="Consolas" w:eastAsia="Times New Roman" w:hAnsi="Consolas" w:cs="Times New Roman"/>
+          <w:sz w:val="24"/>
+          <w:szCs w:val="24"/>
+          <w:lang w:eastAsia="zh-CN"/>
+        </w:rPr>
+        <w:t xml:space="preserve"> Code:</w:t>
       </w:r>
     </w:p>
     <w:p>

</xml_diff>